<commit_message>
up code Lab 10
</commit_message>
<xml_diff>
--- a/2100005277_LeTienPhat_Lab09.docx
+++ b/2100005277_LeTienPhat_Lab09.docx
@@ -670,7 +670,6 @@
                 <w:szCs w:val="26"/>
               </w:rPr>
             </w:pPr>
-            <w:bookmarkStart w:id="0" w:name="_GoBack"/>
             <w:r>
               <w:rPr>
                 <w:noProof/>
@@ -714,7 +713,6 @@
           </w:p>
         </w:tc>
       </w:tr>
-      <w:bookmarkEnd w:id="0"/>
     </w:tbl>
     <w:p>
       <w:pPr>
@@ -745,6 +743,150 @@
         </w:rPr>
         <w:t>2. Invite at least one member to your project.</w:t>
       </w:r>
+    </w:p>
+    <w:tbl>
+      <w:tblPr>
+        <w:tblStyle w:val="TableGrid"/>
+        <w:tblW w:w="0" w:type="auto"/>
+        <w:tblInd w:w="720" w:type="dxa"/>
+        <w:tblLook w:val="04A0" w:firstRow="1" w:lastRow="0" w:firstColumn="1" w:lastColumn="0" w:noHBand="0" w:noVBand="1"/>
+      </w:tblPr>
+      <w:tblGrid>
+        <w:gridCol w:w="10070"/>
+      </w:tblGrid>
+      <w:tr>
+        <w:tc>
+          <w:tcPr>
+            <w:tcW w:w="10790" w:type="dxa"/>
+          </w:tcPr>
+          <w:p>
+            <w:pPr>
+              <w:rPr>
+                <w:rFonts w:ascii="Times New Roman" w:hAnsi="Times New Roman" w:cs="Times New Roman"/>
+                <w:b/>
+                <w:sz w:val="26"/>
+                <w:szCs w:val="26"/>
+              </w:rPr>
+            </w:pPr>
+            <w:r>
+              <w:rPr>
+                <w:noProof/>
+              </w:rPr>
+              <w:drawing>
+                <wp:inline distT="0" distB="0" distL="0" distR="0" wp14:anchorId="1B1E5C01" wp14:editId="0E63865A">
+                  <wp:extent cx="6143625" cy="2940685"/>
+                  <wp:effectExtent l="0" t="0" r="9525" b="0"/>
+                  <wp:docPr id="2" name="Picture 2"/>
+                  <wp:cNvGraphicFramePr>
+                    <a:graphicFrameLocks xmlns:a="http://schemas.openxmlformats.org/drawingml/2006/main" noChangeAspect="1"/>
+                  </wp:cNvGraphicFramePr>
+                  <a:graphic xmlns:a="http://schemas.openxmlformats.org/drawingml/2006/main">
+                    <a:graphicData uri="http://schemas.openxmlformats.org/drawingml/2006/picture">
+                      <pic:pic xmlns:pic="http://schemas.openxmlformats.org/drawingml/2006/picture">
+                        <pic:nvPicPr>
+                          <pic:cNvPr id="1" name=""/>
+                          <pic:cNvPicPr/>
+                        </pic:nvPicPr>
+                        <pic:blipFill>
+                          <a:blip r:embed="rId7"/>
+                          <a:stretch>
+                            <a:fillRect/>
+                          </a:stretch>
+                        </pic:blipFill>
+                        <pic:spPr>
+                          <a:xfrm>
+                            <a:off x="0" y="0"/>
+                            <a:ext cx="6143625" cy="2940685"/>
+                          </a:xfrm>
+                          <a:prstGeom prst="rect">
+                            <a:avLst/>
+                          </a:prstGeom>
+                        </pic:spPr>
+                      </pic:pic>
+                    </a:graphicData>
+                  </a:graphic>
+                </wp:inline>
+              </w:drawing>
+            </w:r>
+          </w:p>
+        </w:tc>
+      </w:tr>
+    </w:tbl>
+    <w:p>
+      <w:pPr>
+        <w:ind w:left="720"/>
+        <w:rPr>
+          <w:rFonts w:ascii="Times New Roman" w:hAnsi="Times New Roman" w:cs="Times New Roman"/>
+          <w:b/>
+          <w:sz w:val="26"/>
+          <w:szCs w:val="26"/>
+        </w:rPr>
+      </w:pPr>
+    </w:p>
+    <w:p>
+      <w:pPr>
+        <w:ind w:left="720"/>
+        <w:rPr>
+          <w:rFonts w:ascii="Times New Roman" w:hAnsi="Times New Roman" w:cs="Times New Roman"/>
+          <w:b/>
+          <w:sz w:val="26"/>
+          <w:szCs w:val="26"/>
+        </w:rPr>
+      </w:pPr>
+      <w:r>
+        <w:rPr>
+          <w:rFonts w:ascii="Times New Roman" w:hAnsi="Times New Roman" w:cs="Times New Roman"/>
+          <w:b/>
+          <w:sz w:val="26"/>
+          <w:szCs w:val="26"/>
+        </w:rPr>
+        <w:t xml:space="preserve">Link </w:t>
+      </w:r>
+      <w:proofErr w:type="spellStart"/>
+      <w:r>
+        <w:rPr>
+          <w:rFonts w:ascii="Times New Roman" w:hAnsi="Times New Roman" w:cs="Times New Roman"/>
+          <w:b/>
+          <w:sz w:val="26"/>
+          <w:szCs w:val="26"/>
+        </w:rPr>
+        <w:t>Github</w:t>
+      </w:r>
+      <w:proofErr w:type="spellEnd"/>
+      <w:r>
+        <w:rPr>
+          <w:rFonts w:ascii="Times New Roman" w:hAnsi="Times New Roman" w:cs="Times New Roman"/>
+          <w:b/>
+          <w:sz w:val="26"/>
+          <w:szCs w:val="26"/>
+        </w:rPr>
+        <w:t xml:space="preserve">: </w:t>
+      </w:r>
+      <w:hyperlink r:id="rId8" w:history="1">
+        <w:r>
+          <w:rPr>
+            <w:rStyle w:val="Hyperlink"/>
+            <w:rFonts w:ascii="Times New Roman" w:hAnsi="Times New Roman" w:cs="Times New Roman"/>
+            <w:b/>
+            <w:sz w:val="26"/>
+            <w:szCs w:val="26"/>
+          </w:rPr>
+          <w:t>https://github.com/PhatLeTien/demo-sourcetree.git</w:t>
+        </w:r>
+      </w:hyperlink>
+    </w:p>
+    <w:p>
+      <w:pPr>
+        <w:ind w:left="720"/>
+        <w:rPr>
+          <w:rFonts w:ascii="Times New Roman" w:hAnsi="Times New Roman" w:cs="Times New Roman"/>
+          <w:b/>
+          <w:sz w:val="26"/>
+          <w:szCs w:val="26"/>
+        </w:rPr>
+      </w:pPr>
+      <w:bookmarkStart w:id="0" w:name="_GoBack"/>
+      <w:bookmarkEnd w:id="0"/>
     </w:p>
     <w:sectPr>
       <w:pgSz w:w="12240" w:h="15840"/>
@@ -1196,6 +1338,17 @@
       </w:tblBorders>
     </w:tblPr>
   </w:style>
+  <w:style w:type="character" w:styleId="Hyperlink">
+    <w:name w:val="Hyperlink"/>
+    <w:basedOn w:val="DefaultParagraphFont"/>
+    <w:uiPriority w:val="99"/>
+    <w:unhideWhenUsed/>
+    <w:rsid w:val="0016590C"/>
+    <w:rPr>
+      <w:color w:val="0563C1" w:themeColor="hyperlink"/>
+      <w:u w:val="single"/>
+    </w:rPr>
+  </w:style>
 </w:styles>
 </file>
 

</xml_diff>